<commit_message>
updated step by step process document
</commit_message>
<xml_diff>
--- a/Step by step process documented.docx
+++ b/Step by step process documented.docx
@@ -3159,9 +3159,753 @@
         <w:t>This will generate the code for the Controller for all Class CRUD operations.</w:t>
       </w:r>
     </w:p>
+    <w:p>
+      <w:pPr>
+        <w:spacing w:after="0" w:line="240" w:lineRule="auto"/>
+        <w:rPr>
+          <w:rFonts w:ascii="Times New Roman" w:eastAsia="Times New Roman" w:hAnsi="Times New Roman" w:cs="Times New Roman"/>
+          <w:color w:val="000000"/>
+          <w:sz w:val="22"/>
+          <w:szCs w:val="22"/>
+        </w:rPr>
+      </w:pPr>
+      <w:r>
+        <w:rPr>
+          <w:rFonts w:ascii="Times New Roman" w:eastAsia="Times New Roman" w:hAnsi="Times New Roman" w:cs="Times New Roman"/>
+          <w:b/>
+          <w:bCs/>
+          <w:color w:val="000000"/>
+          <w:sz w:val="22"/>
+          <w:szCs w:val="22"/>
+        </w:rPr>
+        <w:t xml:space="preserve">Step </w:t>
+      </w:r>
+      <w:r>
+        <w:rPr>
+          <w:rFonts w:ascii="Times New Roman" w:eastAsia="Times New Roman" w:hAnsi="Times New Roman" w:cs="Times New Roman"/>
+          <w:b/>
+          <w:bCs/>
+          <w:color w:val="000000"/>
+          <w:sz w:val="22"/>
+          <w:szCs w:val="22"/>
+        </w:rPr>
+        <w:t>14</w:t>
+      </w:r>
+      <w:r>
+        <w:rPr>
+          <w:rFonts w:ascii="Times New Roman" w:eastAsia="Times New Roman" w:hAnsi="Times New Roman" w:cs="Times New Roman"/>
+          <w:b/>
+          <w:bCs/>
+          <w:color w:val="000000"/>
+          <w:sz w:val="22"/>
+          <w:szCs w:val="22"/>
+        </w:rPr>
+        <w:t xml:space="preserve">: </w:t>
+      </w:r>
+      <w:r>
+        <w:rPr>
+          <w:rFonts w:ascii="Times New Roman" w:eastAsia="Times New Roman" w:hAnsi="Times New Roman" w:cs="Times New Roman"/>
+          <w:color w:val="000000"/>
+          <w:sz w:val="22"/>
+          <w:szCs w:val="22"/>
+        </w:rPr>
+        <w:t xml:space="preserve">Building the </w:t>
+      </w:r>
+      <w:proofErr w:type="gramStart"/>
+      <w:r>
+        <w:rPr>
+          <w:rFonts w:ascii="Times New Roman" w:eastAsia="Times New Roman" w:hAnsi="Times New Roman" w:cs="Times New Roman"/>
+          <w:color w:val="000000"/>
+          <w:sz w:val="22"/>
+          <w:szCs w:val="22"/>
+        </w:rPr>
+        <w:t>project</w:t>
+      </w:r>
+      <w:proofErr w:type="gramEnd"/>
+    </w:p>
+    <w:p>
+      <w:pPr>
+        <w:numPr>
+          <w:ilvl w:val="0"/>
+          <w:numId w:val="11"/>
+        </w:numPr>
+        <w:spacing w:after="0" w:line="240" w:lineRule="auto"/>
+        <w:textAlignment w:val="center"/>
+        <w:rPr>
+          <w:rFonts w:ascii="Times New Roman" w:eastAsia="Times New Roman" w:hAnsi="Times New Roman" w:cs="Times New Roman"/>
+          <w:color w:val="000000"/>
+          <w:sz w:val="22"/>
+          <w:szCs w:val="22"/>
+        </w:rPr>
+      </w:pPr>
+      <w:r>
+        <w:rPr>
+          <w:rFonts w:ascii="Times New Roman" w:eastAsia="Times New Roman" w:hAnsi="Times New Roman" w:cs="Times New Roman"/>
+          <w:color w:val="000000"/>
+          <w:sz w:val="22"/>
+          <w:szCs w:val="22"/>
+        </w:rPr>
+        <w:t>From the top menu, choose Build-&gt;Build Solution.</w:t>
+      </w:r>
+    </w:p>
+    <w:p>
+      <w:pPr>
+        <w:numPr>
+          <w:ilvl w:val="0"/>
+          <w:numId w:val="11"/>
+        </w:numPr>
+        <w:spacing w:after="0" w:line="240" w:lineRule="auto"/>
+        <w:textAlignment w:val="center"/>
+        <w:rPr>
+          <w:rFonts w:ascii="Times New Roman" w:eastAsia="Times New Roman" w:hAnsi="Times New Roman" w:cs="Times New Roman"/>
+          <w:color w:val="000000"/>
+          <w:sz w:val="22"/>
+          <w:szCs w:val="22"/>
+        </w:rPr>
+      </w:pPr>
+      <w:r>
+        <w:rPr>
+          <w:rFonts w:ascii="Times New Roman" w:eastAsia="Times New Roman" w:hAnsi="Times New Roman" w:cs="Times New Roman"/>
+          <w:color w:val="000000"/>
+          <w:sz w:val="22"/>
+          <w:szCs w:val="22"/>
+        </w:rPr>
+        <w:t>If any compile errors are shown, fix them as required.</w:t>
+      </w:r>
+    </w:p>
+    <w:p>
+      <w:pPr>
+        <w:spacing w:after="0" w:line="240" w:lineRule="auto"/>
+        <w:rPr>
+          <w:rFonts w:ascii="Times New Roman" w:eastAsia="Times New Roman" w:hAnsi="Times New Roman" w:cs="Times New Roman"/>
+          <w:color w:val="000000"/>
+          <w:sz w:val="22"/>
+          <w:szCs w:val="22"/>
+        </w:rPr>
+      </w:pPr>
+      <w:r>
+        <w:rPr>
+          <w:rFonts w:ascii="Times New Roman" w:eastAsia="Times New Roman" w:hAnsi="Times New Roman" w:cs="Times New Roman"/>
+          <w:b/>
+          <w:bCs/>
+          <w:color w:val="000000"/>
+          <w:sz w:val="22"/>
+          <w:szCs w:val="22"/>
+        </w:rPr>
+        <w:t xml:space="preserve">Step </w:t>
+      </w:r>
+      <w:r>
+        <w:rPr>
+          <w:rFonts w:ascii="Times New Roman" w:eastAsia="Times New Roman" w:hAnsi="Times New Roman" w:cs="Times New Roman"/>
+          <w:b/>
+          <w:bCs/>
+          <w:color w:val="000000"/>
+          <w:sz w:val="22"/>
+          <w:szCs w:val="22"/>
+        </w:rPr>
+        <w:t>15</w:t>
+      </w:r>
+      <w:r>
+        <w:rPr>
+          <w:rFonts w:ascii="Times New Roman" w:eastAsia="Times New Roman" w:hAnsi="Times New Roman" w:cs="Times New Roman"/>
+          <w:b/>
+          <w:bCs/>
+          <w:color w:val="000000"/>
+          <w:sz w:val="22"/>
+          <w:szCs w:val="22"/>
+        </w:rPr>
+        <w:t xml:space="preserve">: </w:t>
+      </w:r>
+      <w:r>
+        <w:rPr>
+          <w:rFonts w:ascii="Times New Roman" w:eastAsia="Times New Roman" w:hAnsi="Times New Roman" w:cs="Times New Roman"/>
+          <w:color w:val="000000"/>
+          <w:sz w:val="22"/>
+          <w:szCs w:val="22"/>
+        </w:rPr>
+        <w:t xml:space="preserve">Publishing and running the </w:t>
+      </w:r>
+      <w:proofErr w:type="gramStart"/>
+      <w:r>
+        <w:rPr>
+          <w:rFonts w:ascii="Times New Roman" w:eastAsia="Times New Roman" w:hAnsi="Times New Roman" w:cs="Times New Roman"/>
+          <w:color w:val="000000"/>
+          <w:sz w:val="22"/>
+          <w:szCs w:val="22"/>
+        </w:rPr>
+        <w:t>project</w:t>
+      </w:r>
+      <w:proofErr w:type="gramEnd"/>
+    </w:p>
+    <w:p>
+      <w:pPr>
+        <w:numPr>
+          <w:ilvl w:val="0"/>
+          <w:numId w:val="11"/>
+        </w:numPr>
+        <w:spacing w:after="0" w:line="240" w:lineRule="auto"/>
+        <w:textAlignment w:val="center"/>
+        <w:rPr>
+          <w:rFonts w:ascii="Times New Roman" w:eastAsia="Times New Roman" w:hAnsi="Times New Roman" w:cs="Times New Roman"/>
+          <w:color w:val="000000"/>
+          <w:sz w:val="22"/>
+          <w:szCs w:val="22"/>
+        </w:rPr>
+      </w:pPr>
+      <w:r>
+        <w:rPr>
+          <w:rFonts w:ascii="Times New Roman" w:eastAsia="Times New Roman" w:hAnsi="Times New Roman" w:cs="Times New Roman"/>
+          <w:color w:val="000000"/>
+          <w:sz w:val="22"/>
+          <w:szCs w:val="22"/>
+        </w:rPr>
+        <w:t>From the top menu, select Debug-&gt;Start Without Debugging.</w:t>
+      </w:r>
+    </w:p>
+    <w:p>
+      <w:pPr>
+        <w:numPr>
+          <w:ilvl w:val="0"/>
+          <w:numId w:val="11"/>
+        </w:numPr>
+        <w:spacing w:after="0" w:line="240" w:lineRule="auto"/>
+        <w:textAlignment w:val="center"/>
+        <w:rPr>
+          <w:rFonts w:ascii="Times New Roman" w:eastAsia="Times New Roman" w:hAnsi="Times New Roman" w:cs="Times New Roman"/>
+          <w:color w:val="000000"/>
+          <w:sz w:val="22"/>
+          <w:szCs w:val="22"/>
+        </w:rPr>
+      </w:pPr>
+      <w:r>
+        <w:rPr>
+          <w:rFonts w:ascii="Times New Roman" w:eastAsia="Times New Roman" w:hAnsi="Times New Roman" w:cs="Times New Roman"/>
+          <w:color w:val="000000"/>
+          <w:sz w:val="22"/>
+          <w:szCs w:val="22"/>
+        </w:rPr>
+        <w:t>This will execute the program in the default browser.</w:t>
+      </w:r>
+    </w:p>
+    <w:p>
+      <w:pPr>
+        <w:numPr>
+          <w:ilvl w:val="0"/>
+          <w:numId w:val="11"/>
+        </w:numPr>
+        <w:spacing w:after="0" w:line="240" w:lineRule="auto"/>
+        <w:textAlignment w:val="center"/>
+        <w:rPr>
+          <w:rFonts w:ascii="Times New Roman" w:eastAsia="Times New Roman" w:hAnsi="Times New Roman" w:cs="Times New Roman"/>
+          <w:color w:val="000000"/>
+          <w:sz w:val="22"/>
+          <w:szCs w:val="22"/>
+        </w:rPr>
+      </w:pPr>
+      <w:r>
+        <w:rPr>
+          <w:rFonts w:ascii="Times New Roman" w:eastAsia="Times New Roman" w:hAnsi="Times New Roman" w:cs="Times New Roman"/>
+          <w:color w:val="000000"/>
+          <w:sz w:val="22"/>
+          <w:szCs w:val="22"/>
+        </w:rPr>
+        <w:t xml:space="preserve">To see the student pages, go to the url: </w:t>
+      </w:r>
+      <w:hyperlink r:id="rId7" w:history="1">
+        <w:r>
+          <w:rPr>
+            <w:rStyle w:val="Hyperlink"/>
+            <w:rFonts w:ascii="Times New Roman" w:eastAsia="Times New Roman" w:hAnsi="Times New Roman" w:cs="Times New Roman"/>
+            <w:sz w:val="22"/>
+            <w:szCs w:val="22"/>
+          </w:rPr>
+          <w:t>http://localhost:xxxx/students</w:t>
+        </w:r>
+      </w:hyperlink>
+      <w:r>
+        <w:rPr>
+          <w:rFonts w:ascii="Times New Roman" w:eastAsia="Times New Roman" w:hAnsi="Times New Roman" w:cs="Times New Roman"/>
+          <w:color w:val="000000"/>
+          <w:sz w:val="22"/>
+          <w:szCs w:val="22"/>
+        </w:rPr>
+        <w:t>.</w:t>
+      </w:r>
+    </w:p>
+    <w:p>
+      <w:pPr>
+        <w:numPr>
+          <w:ilvl w:val="0"/>
+          <w:numId w:val="11"/>
+        </w:numPr>
+        <w:spacing w:after="0" w:line="240" w:lineRule="auto"/>
+        <w:textAlignment w:val="center"/>
+        <w:rPr>
+          <w:rFonts w:ascii="Times New Roman" w:eastAsia="Times New Roman" w:hAnsi="Times New Roman" w:cs="Times New Roman"/>
+          <w:color w:val="000000"/>
+          <w:sz w:val="22"/>
+          <w:szCs w:val="22"/>
+        </w:rPr>
+      </w:pPr>
+      <w:r>
+        <w:rPr>
+          <w:rFonts w:ascii="Times New Roman" w:eastAsia="Times New Roman" w:hAnsi="Times New Roman" w:cs="Times New Roman"/>
+          <w:color w:val="000000"/>
+          <w:sz w:val="22"/>
+          <w:szCs w:val="22"/>
+        </w:rPr>
+        <w:t xml:space="preserve">To see the </w:t>
+      </w:r>
+      <w:r>
+        <w:rPr>
+          <w:rFonts w:ascii="Times New Roman" w:eastAsia="Times New Roman" w:hAnsi="Times New Roman" w:cs="Times New Roman"/>
+          <w:color w:val="000000"/>
+          <w:sz w:val="22"/>
+          <w:szCs w:val="22"/>
+        </w:rPr>
+        <w:t>classes</w:t>
+      </w:r>
+      <w:r>
+        <w:rPr>
+          <w:rFonts w:ascii="Times New Roman" w:eastAsia="Times New Roman" w:hAnsi="Times New Roman" w:cs="Times New Roman"/>
+          <w:color w:val="000000"/>
+          <w:sz w:val="22"/>
+          <w:szCs w:val="22"/>
+        </w:rPr>
+        <w:t xml:space="preserve"> pages, go to the url: http://localhost:xxxx/</w:t>
+      </w:r>
+      <w:r>
+        <w:rPr>
+          <w:rFonts w:ascii="Times New Roman" w:eastAsia="Times New Roman" w:hAnsi="Times New Roman" w:cs="Times New Roman"/>
+          <w:color w:val="000000"/>
+          <w:sz w:val="22"/>
+          <w:szCs w:val="22"/>
+        </w:rPr>
+        <w:t>classes</w:t>
+      </w:r>
+      <w:r>
+        <w:rPr>
+          <w:rFonts w:ascii="Times New Roman" w:eastAsia="Times New Roman" w:hAnsi="Times New Roman" w:cs="Times New Roman"/>
+          <w:color w:val="000000"/>
+          <w:sz w:val="22"/>
+          <w:szCs w:val="22"/>
+        </w:rPr>
+        <w:t>.</w:t>
+      </w:r>
+    </w:p>
+    <w:p>
+      <w:pPr>
+        <w:numPr>
+          <w:ilvl w:val="0"/>
+          <w:numId w:val="11"/>
+        </w:numPr>
+        <w:spacing w:after="0" w:line="240" w:lineRule="auto"/>
+        <w:textAlignment w:val="center"/>
+        <w:rPr>
+          <w:rFonts w:ascii="Times New Roman" w:eastAsia="Times New Roman" w:hAnsi="Times New Roman" w:cs="Times New Roman"/>
+          <w:color w:val="000000"/>
+          <w:sz w:val="22"/>
+          <w:szCs w:val="22"/>
+        </w:rPr>
+      </w:pPr>
+      <w:r>
+        <w:rPr>
+          <w:rFonts w:ascii="Times New Roman" w:eastAsia="Times New Roman" w:hAnsi="Times New Roman" w:cs="Times New Roman"/>
+          <w:color w:val="000000"/>
+          <w:sz w:val="22"/>
+          <w:szCs w:val="22"/>
+        </w:rPr>
+        <w:t xml:space="preserve">To see the </w:t>
+      </w:r>
+      <w:proofErr w:type="gramStart"/>
+      <w:r>
+        <w:rPr>
+          <w:rFonts w:ascii="Times New Roman" w:eastAsia="Times New Roman" w:hAnsi="Times New Roman" w:cs="Times New Roman"/>
+          <w:color w:val="000000"/>
+          <w:sz w:val="22"/>
+          <w:szCs w:val="22"/>
+        </w:rPr>
+        <w:t>subjects</w:t>
+      </w:r>
+      <w:proofErr w:type="gramEnd"/>
+      <w:r>
+        <w:rPr>
+          <w:rFonts w:ascii="Times New Roman" w:eastAsia="Times New Roman" w:hAnsi="Times New Roman" w:cs="Times New Roman"/>
+          <w:color w:val="000000"/>
+          <w:sz w:val="22"/>
+          <w:szCs w:val="22"/>
+        </w:rPr>
+        <w:t xml:space="preserve"> pages, go to the url: </w:t>
+      </w:r>
+      <w:hyperlink r:id="rId8" w:history="1">
+        <w:r>
+          <w:rPr>
+            <w:rStyle w:val="Hyperlink"/>
+            <w:rFonts w:ascii="Times New Roman" w:eastAsia="Times New Roman" w:hAnsi="Times New Roman" w:cs="Times New Roman"/>
+            <w:sz w:val="22"/>
+            <w:szCs w:val="22"/>
+          </w:rPr>
+          <w:t>http://localhost:xxxx/s</w:t>
+        </w:r>
+        <w:r>
+          <w:rPr>
+            <w:rStyle w:val="Hyperlink"/>
+            <w:rFonts w:ascii="Times New Roman" w:eastAsia="Times New Roman" w:hAnsi="Times New Roman" w:cs="Times New Roman"/>
+            <w:sz w:val="22"/>
+            <w:szCs w:val="22"/>
+          </w:rPr>
+          <w:t>ubjects</w:t>
+        </w:r>
+      </w:hyperlink>
+      <w:r>
+        <w:rPr>
+          <w:rFonts w:ascii="Times New Roman" w:eastAsia="Times New Roman" w:hAnsi="Times New Roman" w:cs="Times New Roman"/>
+          <w:color w:val="000000"/>
+          <w:sz w:val="22"/>
+          <w:szCs w:val="22"/>
+        </w:rPr>
+        <w:t>.</w:t>
+      </w:r>
+    </w:p>
+    <w:p>
+      <w:pPr>
+        <w:spacing w:after="0" w:line="240" w:lineRule="auto"/>
+        <w:rPr>
+          <w:rFonts w:ascii="Times New Roman" w:eastAsia="Times New Roman" w:hAnsi="Times New Roman" w:cs="Times New Roman"/>
+          <w:color w:val="000000"/>
+          <w:sz w:val="22"/>
+          <w:szCs w:val="22"/>
+        </w:rPr>
+      </w:pPr>
+      <w:r>
+        <w:rPr>
+          <w:rFonts w:ascii="Times New Roman" w:eastAsia="Times New Roman" w:hAnsi="Times New Roman" w:cs="Times New Roman"/>
+          <w:b/>
+          <w:bCs/>
+          <w:color w:val="000000"/>
+          <w:sz w:val="22"/>
+          <w:szCs w:val="22"/>
+        </w:rPr>
+        <w:t xml:space="preserve">Step </w:t>
+      </w:r>
+      <w:r>
+        <w:rPr>
+          <w:rFonts w:ascii="Times New Roman" w:eastAsia="Times New Roman" w:hAnsi="Times New Roman" w:cs="Times New Roman"/>
+          <w:b/>
+          <w:bCs/>
+          <w:color w:val="000000"/>
+          <w:sz w:val="22"/>
+          <w:szCs w:val="22"/>
+        </w:rPr>
+        <w:t>16</w:t>
+      </w:r>
+      <w:r>
+        <w:rPr>
+          <w:rFonts w:ascii="Times New Roman" w:eastAsia="Times New Roman" w:hAnsi="Times New Roman" w:cs="Times New Roman"/>
+          <w:b/>
+          <w:bCs/>
+          <w:color w:val="000000"/>
+          <w:sz w:val="22"/>
+          <w:szCs w:val="22"/>
+        </w:rPr>
+        <w:t xml:space="preserve">: </w:t>
+      </w:r>
+      <w:r>
+        <w:rPr>
+          <w:rFonts w:ascii="Times New Roman" w:eastAsia="Times New Roman" w:hAnsi="Times New Roman" w:cs="Times New Roman"/>
+          <w:color w:val="000000"/>
+          <w:sz w:val="22"/>
+          <w:szCs w:val="22"/>
+        </w:rPr>
+        <w:t xml:space="preserve">Pushing the code to your GitHub </w:t>
+      </w:r>
+      <w:proofErr w:type="gramStart"/>
+      <w:r>
+        <w:rPr>
+          <w:rFonts w:ascii="Times New Roman" w:eastAsia="Times New Roman" w:hAnsi="Times New Roman" w:cs="Times New Roman"/>
+          <w:color w:val="000000"/>
+          <w:sz w:val="22"/>
+          <w:szCs w:val="22"/>
+        </w:rPr>
+        <w:t>repositories</w:t>
+      </w:r>
+      <w:proofErr w:type="gramEnd"/>
+    </w:p>
+    <w:p>
+      <w:pPr>
+        <w:numPr>
+          <w:ilvl w:val="0"/>
+          <w:numId w:val="11"/>
+        </w:numPr>
+        <w:spacing w:after="0" w:line="240" w:lineRule="auto"/>
+        <w:textAlignment w:val="center"/>
+        <w:rPr>
+          <w:rFonts w:ascii="Times New Roman" w:eastAsia="Times New Roman" w:hAnsi="Times New Roman" w:cs="Times New Roman"/>
+          <w:color w:val="000000"/>
+          <w:sz w:val="22"/>
+          <w:szCs w:val="22"/>
+        </w:rPr>
+      </w:pPr>
+      <w:r>
+        <w:rPr>
+          <w:rFonts w:ascii="Times New Roman" w:eastAsia="Times New Roman" w:hAnsi="Times New Roman" w:cs="Times New Roman"/>
+          <w:color w:val="000000"/>
+          <w:sz w:val="22"/>
+          <w:szCs w:val="22"/>
+        </w:rPr>
+        <w:t>Open your command prompt and navigate to the folder where you have created your files.</w:t>
+      </w:r>
+    </w:p>
+    <w:p>
+      <w:pPr>
+        <w:numPr>
+          <w:ilvl w:val="0"/>
+          <w:numId w:val="11"/>
+        </w:numPr>
+        <w:spacing w:after="0" w:line="240" w:lineRule="auto"/>
+        <w:textAlignment w:val="center"/>
+        <w:rPr>
+          <w:rFonts w:ascii="Times New Roman" w:eastAsia="Times New Roman" w:hAnsi="Times New Roman" w:cs="Times New Roman"/>
+          <w:color w:val="000000"/>
+          <w:sz w:val="22"/>
+          <w:szCs w:val="22"/>
+        </w:rPr>
+      </w:pPr>
+      <w:r>
+        <w:rPr>
+          <w:rFonts w:ascii="Times New Roman" w:eastAsia="Times New Roman" w:hAnsi="Times New Roman" w:cs="Times New Roman"/>
+          <w:color w:val="000000"/>
+          <w:sz w:val="22"/>
+          <w:szCs w:val="22"/>
+        </w:rPr>
+        <w:t>cd &lt;folder path&gt;</w:t>
+      </w:r>
+    </w:p>
+    <w:p>
+      <w:pPr>
+        <w:numPr>
+          <w:ilvl w:val="0"/>
+          <w:numId w:val="11"/>
+        </w:numPr>
+        <w:spacing w:after="0" w:line="240" w:lineRule="auto"/>
+        <w:textAlignment w:val="center"/>
+        <w:rPr>
+          <w:rFonts w:ascii="Times New Roman" w:eastAsia="Times New Roman" w:hAnsi="Times New Roman" w:cs="Times New Roman"/>
+          <w:color w:val="000000"/>
+          <w:sz w:val="22"/>
+          <w:szCs w:val="22"/>
+        </w:rPr>
+      </w:pPr>
+      <w:r>
+        <w:rPr>
+          <w:rFonts w:ascii="Times New Roman" w:eastAsia="Times New Roman" w:hAnsi="Times New Roman" w:cs="Times New Roman"/>
+          <w:color w:val="000000"/>
+          <w:sz w:val="22"/>
+          <w:szCs w:val="22"/>
+        </w:rPr>
+        <w:t>Initialize your repository using the following command:</w:t>
+      </w:r>
+    </w:p>
+    <w:p>
+      <w:pPr>
+        <w:numPr>
+          <w:ilvl w:val="0"/>
+          <w:numId w:val="11"/>
+        </w:numPr>
+        <w:spacing w:after="0" w:line="240" w:lineRule="auto"/>
+        <w:textAlignment w:val="center"/>
+        <w:rPr>
+          <w:rFonts w:ascii="Times New Roman" w:eastAsia="Times New Roman" w:hAnsi="Times New Roman" w:cs="Times New Roman"/>
+          <w:color w:val="000000"/>
+          <w:sz w:val="22"/>
+          <w:szCs w:val="22"/>
+        </w:rPr>
+      </w:pPr>
+      <w:r>
+        <w:rPr>
+          <w:rFonts w:ascii="Times New Roman" w:eastAsia="Times New Roman" w:hAnsi="Times New Roman" w:cs="Times New Roman"/>
+          <w:color w:val="000000"/>
+          <w:sz w:val="22"/>
+          <w:szCs w:val="22"/>
+        </w:rPr>
+        <w:t xml:space="preserve">git </w:t>
+      </w:r>
+      <w:proofErr w:type="spellStart"/>
+      <w:r>
+        <w:rPr>
+          <w:rFonts w:ascii="Times New Roman" w:eastAsia="Times New Roman" w:hAnsi="Times New Roman" w:cs="Times New Roman"/>
+          <w:color w:val="000000"/>
+          <w:sz w:val="22"/>
+          <w:szCs w:val="22"/>
+        </w:rPr>
+        <w:t>init</w:t>
+      </w:r>
+      <w:proofErr w:type="spellEnd"/>
+    </w:p>
+    <w:p>
+      <w:pPr>
+        <w:numPr>
+          <w:ilvl w:val="0"/>
+          <w:numId w:val="11"/>
+        </w:numPr>
+        <w:spacing w:after="0" w:line="240" w:lineRule="auto"/>
+        <w:textAlignment w:val="center"/>
+        <w:rPr>
+          <w:rFonts w:ascii="Times New Roman" w:eastAsia="Times New Roman" w:hAnsi="Times New Roman" w:cs="Times New Roman"/>
+          <w:color w:val="000000"/>
+          <w:sz w:val="22"/>
+          <w:szCs w:val="22"/>
+        </w:rPr>
+      </w:pPr>
+      <w:r>
+        <w:rPr>
+          <w:rFonts w:ascii="Times New Roman" w:eastAsia="Times New Roman" w:hAnsi="Times New Roman" w:cs="Times New Roman"/>
+          <w:color w:val="000000"/>
+          <w:sz w:val="22"/>
+          <w:szCs w:val="22"/>
+        </w:rPr>
+        <w:t>Add all the files to your git repository using the following command:</w:t>
+      </w:r>
+    </w:p>
+    <w:p>
+      <w:pPr>
+        <w:numPr>
+          <w:ilvl w:val="0"/>
+          <w:numId w:val="11"/>
+        </w:numPr>
+        <w:spacing w:after="0" w:line="240" w:lineRule="auto"/>
+        <w:textAlignment w:val="center"/>
+        <w:rPr>
+          <w:rFonts w:ascii="Times New Roman" w:eastAsia="Times New Roman" w:hAnsi="Times New Roman" w:cs="Times New Roman"/>
+          <w:color w:val="000000"/>
+          <w:sz w:val="22"/>
+          <w:szCs w:val="22"/>
+        </w:rPr>
+      </w:pPr>
+      <w:r>
+        <w:rPr>
+          <w:rFonts w:ascii="Times New Roman" w:eastAsia="Times New Roman" w:hAnsi="Times New Roman" w:cs="Times New Roman"/>
+          <w:color w:val="000000"/>
+          <w:sz w:val="22"/>
+          <w:szCs w:val="22"/>
+        </w:rPr>
+        <w:t xml:space="preserve">git </w:t>
+      </w:r>
+      <w:proofErr w:type="gramStart"/>
+      <w:r>
+        <w:rPr>
+          <w:rFonts w:ascii="Times New Roman" w:eastAsia="Times New Roman" w:hAnsi="Times New Roman" w:cs="Times New Roman"/>
+          <w:color w:val="000000"/>
+          <w:sz w:val="22"/>
+          <w:szCs w:val="22"/>
+        </w:rPr>
+        <w:t>add .</w:t>
+      </w:r>
+      <w:proofErr w:type="gramEnd"/>
+    </w:p>
+    <w:p>
+      <w:pPr>
+        <w:numPr>
+          <w:ilvl w:val="0"/>
+          <w:numId w:val="11"/>
+        </w:numPr>
+        <w:spacing w:after="0" w:line="240" w:lineRule="auto"/>
+        <w:textAlignment w:val="center"/>
+        <w:rPr>
+          <w:rFonts w:ascii="Times New Roman" w:eastAsia="Times New Roman" w:hAnsi="Times New Roman" w:cs="Times New Roman"/>
+          <w:color w:val="000000"/>
+          <w:sz w:val="22"/>
+          <w:szCs w:val="22"/>
+        </w:rPr>
+      </w:pPr>
+      <w:r>
+        <w:rPr>
+          <w:rFonts w:ascii="Times New Roman" w:eastAsia="Times New Roman" w:hAnsi="Times New Roman" w:cs="Times New Roman"/>
+          <w:color w:val="000000"/>
+          <w:sz w:val="22"/>
+          <w:szCs w:val="22"/>
+        </w:rPr>
+        <w:t>Commit the changes using the following command:</w:t>
+      </w:r>
+    </w:p>
+    <w:p>
+      <w:pPr>
+        <w:numPr>
+          <w:ilvl w:val="0"/>
+          <w:numId w:val="11"/>
+        </w:numPr>
+        <w:spacing w:after="0" w:line="240" w:lineRule="auto"/>
+        <w:textAlignment w:val="center"/>
+        <w:rPr>
+          <w:rFonts w:ascii="Times New Roman" w:eastAsia="Times New Roman" w:hAnsi="Times New Roman" w:cs="Times New Roman"/>
+          <w:color w:val="000000"/>
+          <w:sz w:val="22"/>
+          <w:szCs w:val="22"/>
+        </w:rPr>
+      </w:pPr>
+      <w:r>
+        <w:rPr>
+          <w:rFonts w:ascii="Times New Roman" w:eastAsia="Times New Roman" w:hAnsi="Times New Roman" w:cs="Times New Roman"/>
+          <w:color w:val="000000"/>
+          <w:sz w:val="22"/>
+          <w:szCs w:val="22"/>
+        </w:rPr>
+        <w:t>git commit -m “Changes have been committed.”</w:t>
+      </w:r>
+    </w:p>
+    <w:p>
+      <w:pPr>
+        <w:numPr>
+          <w:ilvl w:val="0"/>
+          <w:numId w:val="11"/>
+        </w:numPr>
+        <w:spacing w:after="0" w:line="240" w:lineRule="auto"/>
+        <w:textAlignment w:val="center"/>
+        <w:rPr>
+          <w:rFonts w:ascii="Times New Roman" w:eastAsia="Times New Roman" w:hAnsi="Times New Roman" w:cs="Times New Roman"/>
+          <w:color w:val="000000"/>
+          <w:sz w:val="22"/>
+          <w:szCs w:val="22"/>
+        </w:rPr>
+      </w:pPr>
+      <w:r>
+        <w:rPr>
+          <w:rFonts w:ascii="Times New Roman" w:eastAsia="Times New Roman" w:hAnsi="Times New Roman" w:cs="Times New Roman"/>
+          <w:color w:val="000000"/>
+          <w:sz w:val="22"/>
+          <w:szCs w:val="22"/>
+        </w:rPr>
+        <w:t>Push the files to the folder you created initially using the following command:</w:t>
+      </w:r>
+    </w:p>
+    <w:p>
+      <w:pPr>
+        <w:numPr>
+          <w:ilvl w:val="0"/>
+          <w:numId w:val="11"/>
+        </w:numPr>
+        <w:spacing w:after="0" w:line="240" w:lineRule="auto"/>
+        <w:textAlignment w:val="center"/>
+        <w:rPr>
+          <w:rFonts w:ascii="Calibri" w:eastAsia="Times New Roman" w:hAnsi="Calibri" w:cs="Calibri"/>
+          <w:color w:val="000000"/>
+          <w:sz w:val="22"/>
+          <w:szCs w:val="22"/>
+        </w:rPr>
+      </w:pPr>
+      <w:r>
+        <w:rPr>
+          <w:rFonts w:ascii="Times New Roman" w:eastAsia="Times New Roman" w:hAnsi="Times New Roman" w:cs="Times New Roman"/>
+          <w:color w:val="000000"/>
+          <w:sz w:val="22"/>
+          <w:szCs w:val="22"/>
+        </w:rPr>
+        <w:t>git push -u origin master</w:t>
+      </w:r>
+    </w:p>
     <w:p/>
     <w:sectPr>
-      <w:headerReference w:type="default" r:id="rId7"/>
+      <w:headerReference w:type="default" r:id="rId9"/>
       <w:pgSz w:w="12240" w:h="15840"/>
       <w:pgMar w:top="1440" w:right="1440" w:bottom="1440" w:left="1440" w:header="720" w:footer="720" w:gutter="0"/>
       <w:cols w:space="720"/>
@@ -3228,10 +3972,7 @@
       <w:pStyle w:val="Title"/>
     </w:pPr>
     <w:r>
-      <w:t xml:space="preserve">Practice Project: Manage School </w:t>
-    </w:r>
-    <w:r>
-      <w:t>Data</w:t>
+      <w:t>Practice Project: Manage School Data</w:t>
     </w:r>
   </w:p>
 </w:hdr>
@@ -3687,6 +4428,155 @@
     </w:lvl>
   </w:abstractNum>
   <w:abstractNum w:abstractNumId="3" w15:restartNumberingAfterBreak="0">
+    <w:nsid w:val="0FC82572"/>
+    <w:multiLevelType w:val="multilevel"/>
+    <w:tmpl w:val="C644C93C"/>
+    <w:lvl w:ilvl="0">
+      <w:start w:val="1"/>
+      <w:numFmt w:val="bullet"/>
+      <w:lvlText w:val=""/>
+      <w:lvlJc w:val="left"/>
+      <w:pPr>
+        <w:tabs>
+          <w:tab w:val="num" w:pos="720"/>
+        </w:tabs>
+        <w:ind w:left="720" w:hanging="360"/>
+      </w:pPr>
+      <w:rPr>
+        <w:rFonts w:ascii="Symbol" w:hAnsi="Symbol" w:hint="default"/>
+        <w:sz w:val="20"/>
+      </w:rPr>
+    </w:lvl>
+    <w:lvl w:ilvl="1" w:tentative="1">
+      <w:start w:val="1"/>
+      <w:numFmt w:val="bullet"/>
+      <w:lvlText w:val=""/>
+      <w:lvlJc w:val="left"/>
+      <w:pPr>
+        <w:tabs>
+          <w:tab w:val="num" w:pos="1440"/>
+        </w:tabs>
+        <w:ind w:left="1440" w:hanging="360"/>
+      </w:pPr>
+      <w:rPr>
+        <w:rFonts w:ascii="Symbol" w:hAnsi="Symbol" w:hint="default"/>
+        <w:sz w:val="20"/>
+      </w:rPr>
+    </w:lvl>
+    <w:lvl w:ilvl="2" w:tentative="1">
+      <w:start w:val="1"/>
+      <w:numFmt w:val="bullet"/>
+      <w:lvlText w:val=""/>
+      <w:lvlJc w:val="left"/>
+      <w:pPr>
+        <w:tabs>
+          <w:tab w:val="num" w:pos="2160"/>
+        </w:tabs>
+        <w:ind w:left="2160" w:hanging="360"/>
+      </w:pPr>
+      <w:rPr>
+        <w:rFonts w:ascii="Symbol" w:hAnsi="Symbol" w:hint="default"/>
+        <w:sz w:val="20"/>
+      </w:rPr>
+    </w:lvl>
+    <w:lvl w:ilvl="3" w:tentative="1">
+      <w:start w:val="1"/>
+      <w:numFmt w:val="bullet"/>
+      <w:lvlText w:val=""/>
+      <w:lvlJc w:val="left"/>
+      <w:pPr>
+        <w:tabs>
+          <w:tab w:val="num" w:pos="2880"/>
+        </w:tabs>
+        <w:ind w:left="2880" w:hanging="360"/>
+      </w:pPr>
+      <w:rPr>
+        <w:rFonts w:ascii="Symbol" w:hAnsi="Symbol" w:hint="default"/>
+        <w:sz w:val="20"/>
+      </w:rPr>
+    </w:lvl>
+    <w:lvl w:ilvl="4" w:tentative="1">
+      <w:start w:val="1"/>
+      <w:numFmt w:val="bullet"/>
+      <w:lvlText w:val=""/>
+      <w:lvlJc w:val="left"/>
+      <w:pPr>
+        <w:tabs>
+          <w:tab w:val="num" w:pos="3600"/>
+        </w:tabs>
+        <w:ind w:left="3600" w:hanging="360"/>
+      </w:pPr>
+      <w:rPr>
+        <w:rFonts w:ascii="Symbol" w:hAnsi="Symbol" w:hint="default"/>
+        <w:sz w:val="20"/>
+      </w:rPr>
+    </w:lvl>
+    <w:lvl w:ilvl="5" w:tentative="1">
+      <w:start w:val="1"/>
+      <w:numFmt w:val="bullet"/>
+      <w:lvlText w:val=""/>
+      <w:lvlJc w:val="left"/>
+      <w:pPr>
+        <w:tabs>
+          <w:tab w:val="num" w:pos="4320"/>
+        </w:tabs>
+        <w:ind w:left="4320" w:hanging="360"/>
+      </w:pPr>
+      <w:rPr>
+        <w:rFonts w:ascii="Symbol" w:hAnsi="Symbol" w:hint="default"/>
+        <w:sz w:val="20"/>
+      </w:rPr>
+    </w:lvl>
+    <w:lvl w:ilvl="6" w:tentative="1">
+      <w:start w:val="1"/>
+      <w:numFmt w:val="bullet"/>
+      <w:lvlText w:val=""/>
+      <w:lvlJc w:val="left"/>
+      <w:pPr>
+        <w:tabs>
+          <w:tab w:val="num" w:pos="5040"/>
+        </w:tabs>
+        <w:ind w:left="5040" w:hanging="360"/>
+      </w:pPr>
+      <w:rPr>
+        <w:rFonts w:ascii="Symbol" w:hAnsi="Symbol" w:hint="default"/>
+        <w:sz w:val="20"/>
+      </w:rPr>
+    </w:lvl>
+    <w:lvl w:ilvl="7" w:tentative="1">
+      <w:start w:val="1"/>
+      <w:numFmt w:val="bullet"/>
+      <w:lvlText w:val=""/>
+      <w:lvlJc w:val="left"/>
+      <w:pPr>
+        <w:tabs>
+          <w:tab w:val="num" w:pos="5760"/>
+        </w:tabs>
+        <w:ind w:left="5760" w:hanging="360"/>
+      </w:pPr>
+      <w:rPr>
+        <w:rFonts w:ascii="Symbol" w:hAnsi="Symbol" w:hint="default"/>
+        <w:sz w:val="20"/>
+      </w:rPr>
+    </w:lvl>
+    <w:lvl w:ilvl="8" w:tentative="1">
+      <w:start w:val="1"/>
+      <w:numFmt w:val="bullet"/>
+      <w:lvlText w:val=""/>
+      <w:lvlJc w:val="left"/>
+      <w:pPr>
+        <w:tabs>
+          <w:tab w:val="num" w:pos="6480"/>
+        </w:tabs>
+        <w:ind w:left="6480" w:hanging="360"/>
+      </w:pPr>
+      <w:rPr>
+        <w:rFonts w:ascii="Symbol" w:hAnsi="Symbol" w:hint="default"/>
+        <w:sz w:val="20"/>
+      </w:rPr>
+    </w:lvl>
+  </w:abstractNum>
+  <w:abstractNum w:abstractNumId="4" w15:restartNumberingAfterBreak="0">
     <w:nsid w:val="3682638E"/>
     <w:multiLevelType w:val="multilevel"/>
     <w:tmpl w:val="FD5699E2"/>
@@ -3835,7 +4725,7 @@
       </w:rPr>
     </w:lvl>
   </w:abstractNum>
-  <w:abstractNum w:abstractNumId="4" w15:restartNumberingAfterBreak="0">
+  <w:abstractNum w:abstractNumId="5" w15:restartNumberingAfterBreak="0">
     <w:nsid w:val="399126F6"/>
     <w:multiLevelType w:val="multilevel"/>
     <w:tmpl w:val="BB3A5898"/>
@@ -3984,7 +4874,7 @@
       </w:rPr>
     </w:lvl>
   </w:abstractNum>
-  <w:abstractNum w:abstractNumId="5" w15:restartNumberingAfterBreak="0">
+  <w:abstractNum w:abstractNumId="6" w15:restartNumberingAfterBreak="0">
     <w:nsid w:val="43C6357A"/>
     <w:multiLevelType w:val="multilevel"/>
     <w:tmpl w:val="A9861088"/>
@@ -4133,7 +5023,7 @@
       </w:rPr>
     </w:lvl>
   </w:abstractNum>
-  <w:abstractNum w:abstractNumId="6" w15:restartNumberingAfterBreak="0">
+  <w:abstractNum w:abstractNumId="7" w15:restartNumberingAfterBreak="0">
     <w:nsid w:val="46D64A5E"/>
     <w:multiLevelType w:val="multilevel"/>
     <w:tmpl w:val="8DB2569E"/>
@@ -4282,7 +5172,7 @@
       </w:rPr>
     </w:lvl>
   </w:abstractNum>
-  <w:abstractNum w:abstractNumId="7" w15:restartNumberingAfterBreak="0">
+  <w:abstractNum w:abstractNumId="8" w15:restartNumberingAfterBreak="0">
     <w:nsid w:val="47B11256"/>
     <w:multiLevelType w:val="multilevel"/>
     <w:tmpl w:val="3DCE8260"/>
@@ -4431,7 +5321,7 @@
       </w:rPr>
     </w:lvl>
   </w:abstractNum>
-  <w:abstractNum w:abstractNumId="8" w15:restartNumberingAfterBreak="0">
+  <w:abstractNum w:abstractNumId="9" w15:restartNumberingAfterBreak="0">
     <w:nsid w:val="61890BF4"/>
     <w:multiLevelType w:val="multilevel"/>
     <w:tmpl w:val="9BB603A8"/>
@@ -4580,7 +5470,120 @@
       </w:rPr>
     </w:lvl>
   </w:abstractNum>
-  <w:abstractNum w:abstractNumId="9" w15:restartNumberingAfterBreak="0">
+  <w:abstractNum w:abstractNumId="10" w15:restartNumberingAfterBreak="0">
+    <w:nsid w:val="6364456B"/>
+    <w:multiLevelType w:val="hybridMultilevel"/>
+    <w:tmpl w:val="D674B7B6"/>
+    <w:lvl w:ilvl="0" w:tplc="04090001">
+      <w:start w:val="1"/>
+      <w:numFmt w:val="bullet"/>
+      <w:lvlText w:val=""/>
+      <w:lvlJc w:val="left"/>
+      <w:pPr>
+        <w:ind w:left="720" w:hanging="360"/>
+      </w:pPr>
+      <w:rPr>
+        <w:rFonts w:ascii="Symbol" w:hAnsi="Symbol" w:hint="default"/>
+      </w:rPr>
+    </w:lvl>
+    <w:lvl w:ilvl="1" w:tplc="04090003" w:tentative="1">
+      <w:start w:val="1"/>
+      <w:numFmt w:val="bullet"/>
+      <w:lvlText w:val="o"/>
+      <w:lvlJc w:val="left"/>
+      <w:pPr>
+        <w:ind w:left="1440" w:hanging="360"/>
+      </w:pPr>
+      <w:rPr>
+        <w:rFonts w:ascii="Courier New" w:hAnsi="Courier New" w:cs="Courier New" w:hint="default"/>
+      </w:rPr>
+    </w:lvl>
+    <w:lvl w:ilvl="2" w:tplc="04090005" w:tentative="1">
+      <w:start w:val="1"/>
+      <w:numFmt w:val="bullet"/>
+      <w:lvlText w:val=""/>
+      <w:lvlJc w:val="left"/>
+      <w:pPr>
+        <w:ind w:left="2160" w:hanging="360"/>
+      </w:pPr>
+      <w:rPr>
+        <w:rFonts w:ascii="Wingdings" w:hAnsi="Wingdings" w:hint="default"/>
+      </w:rPr>
+    </w:lvl>
+    <w:lvl w:ilvl="3" w:tplc="04090001" w:tentative="1">
+      <w:start w:val="1"/>
+      <w:numFmt w:val="bullet"/>
+      <w:lvlText w:val=""/>
+      <w:lvlJc w:val="left"/>
+      <w:pPr>
+        <w:ind w:left="2880" w:hanging="360"/>
+      </w:pPr>
+      <w:rPr>
+        <w:rFonts w:ascii="Symbol" w:hAnsi="Symbol" w:hint="default"/>
+      </w:rPr>
+    </w:lvl>
+    <w:lvl w:ilvl="4" w:tplc="04090003" w:tentative="1">
+      <w:start w:val="1"/>
+      <w:numFmt w:val="bullet"/>
+      <w:lvlText w:val="o"/>
+      <w:lvlJc w:val="left"/>
+      <w:pPr>
+        <w:ind w:left="3600" w:hanging="360"/>
+      </w:pPr>
+      <w:rPr>
+        <w:rFonts w:ascii="Courier New" w:hAnsi="Courier New" w:cs="Courier New" w:hint="default"/>
+      </w:rPr>
+    </w:lvl>
+    <w:lvl w:ilvl="5" w:tplc="04090005" w:tentative="1">
+      <w:start w:val="1"/>
+      <w:numFmt w:val="bullet"/>
+      <w:lvlText w:val=""/>
+      <w:lvlJc w:val="left"/>
+      <w:pPr>
+        <w:ind w:left="4320" w:hanging="360"/>
+      </w:pPr>
+      <w:rPr>
+        <w:rFonts w:ascii="Wingdings" w:hAnsi="Wingdings" w:hint="default"/>
+      </w:rPr>
+    </w:lvl>
+    <w:lvl w:ilvl="6" w:tplc="04090001" w:tentative="1">
+      <w:start w:val="1"/>
+      <w:numFmt w:val="bullet"/>
+      <w:lvlText w:val=""/>
+      <w:lvlJc w:val="left"/>
+      <w:pPr>
+        <w:ind w:left="5040" w:hanging="360"/>
+      </w:pPr>
+      <w:rPr>
+        <w:rFonts w:ascii="Symbol" w:hAnsi="Symbol" w:hint="default"/>
+      </w:rPr>
+    </w:lvl>
+    <w:lvl w:ilvl="7" w:tplc="04090003" w:tentative="1">
+      <w:start w:val="1"/>
+      <w:numFmt w:val="bullet"/>
+      <w:lvlText w:val="o"/>
+      <w:lvlJc w:val="left"/>
+      <w:pPr>
+        <w:ind w:left="5760" w:hanging="360"/>
+      </w:pPr>
+      <w:rPr>
+        <w:rFonts w:ascii="Courier New" w:hAnsi="Courier New" w:cs="Courier New" w:hint="default"/>
+      </w:rPr>
+    </w:lvl>
+    <w:lvl w:ilvl="8" w:tplc="04090005" w:tentative="1">
+      <w:start w:val="1"/>
+      <w:numFmt w:val="bullet"/>
+      <w:lvlText w:val=""/>
+      <w:lvlJc w:val="left"/>
+      <w:pPr>
+        <w:ind w:left="6480" w:hanging="360"/>
+      </w:pPr>
+      <w:rPr>
+        <w:rFonts w:ascii="Wingdings" w:hAnsi="Wingdings" w:hint="default"/>
+      </w:rPr>
+    </w:lvl>
+  </w:abstractNum>
+  <w:abstractNum w:abstractNumId="11" w15:restartNumberingAfterBreak="0">
     <w:nsid w:val="73C77725"/>
     <w:multiLevelType w:val="multilevel"/>
     <w:tmpl w:val="49189BEC"/>
@@ -4729,7 +5732,7 @@
       </w:rPr>
     </w:lvl>
   </w:abstractNum>
-  <w:abstractNum w:abstractNumId="10" w15:restartNumberingAfterBreak="0">
+  <w:abstractNum w:abstractNumId="12" w15:restartNumberingAfterBreak="0">
     <w:nsid w:val="771001C4"/>
     <w:multiLevelType w:val="multilevel"/>
     <w:tmpl w:val="C644C93C"/>
@@ -4885,31 +5888,37 @@
     <w:abstractNumId w:val="0"/>
   </w:num>
   <w:num w:numId="3" w16cid:durableId="299459886">
-    <w:abstractNumId w:val="9"/>
+    <w:abstractNumId w:val="11"/>
   </w:num>
   <w:num w:numId="4" w16cid:durableId="1574243967">
-    <w:abstractNumId w:val="3"/>
+    <w:abstractNumId w:val="4"/>
   </w:num>
   <w:num w:numId="5" w16cid:durableId="1356150582">
-    <w:abstractNumId w:val="5"/>
+    <w:abstractNumId w:val="6"/>
   </w:num>
   <w:num w:numId="6" w16cid:durableId="1289582620">
     <w:abstractNumId w:val="2"/>
   </w:num>
   <w:num w:numId="7" w16cid:durableId="274562017">
+    <w:abstractNumId w:val="9"/>
+  </w:num>
+  <w:num w:numId="8" w16cid:durableId="1226642381">
+    <w:abstractNumId w:val="7"/>
+  </w:num>
+  <w:num w:numId="9" w16cid:durableId="1345782042">
+    <w:abstractNumId w:val="5"/>
+  </w:num>
+  <w:num w:numId="10" w16cid:durableId="2020888906">
     <w:abstractNumId w:val="8"/>
   </w:num>
-  <w:num w:numId="8" w16cid:durableId="1226642381">
-    <w:abstractNumId w:val="6"/>
+  <w:num w:numId="11" w16cid:durableId="1284993396">
+    <w:abstractNumId w:val="12"/>
   </w:num>
-  <w:num w:numId="9" w16cid:durableId="1345782042">
-    <w:abstractNumId w:val="4"/>
+  <w:num w:numId="12" w16cid:durableId="1421020436">
+    <w:abstractNumId w:val="10"/>
   </w:num>
-  <w:num w:numId="10" w16cid:durableId="2020888906">
-    <w:abstractNumId w:val="7"/>
-  </w:num>
-  <w:num w:numId="11" w16cid:durableId="1284993396">
-    <w:abstractNumId w:val="10"/>
+  <w:num w:numId="13" w16cid:durableId="537134089">
+    <w:abstractNumId w:val="3"/>
   </w:num>
 </w:numbering>
 </file>
@@ -6005,6 +7014,40 @@
       <w:szCs w:val="24"/>
     </w:rPr>
   </w:style>
+  <w:style w:type="paragraph" w:styleId="ListParagraph">
+    <w:name w:val="List Paragraph"/>
+    <w:basedOn w:val="Normal"/>
+    <w:uiPriority w:val="34"/>
+    <w:qFormat/>
+    <w:rsid w:val="00081EB3"/>
+    <w:pPr>
+      <w:ind w:left="720"/>
+      <w:contextualSpacing/>
+    </w:pPr>
+  </w:style>
+  <w:style w:type="character" w:styleId="Hyperlink">
+    <w:name w:val="Hyperlink"/>
+    <w:basedOn w:val="DefaultParagraphFont"/>
+    <w:uiPriority w:val="99"/>
+    <w:unhideWhenUsed/>
+    <w:rsid w:val="00081EB3"/>
+    <w:rPr>
+      <w:color w:val="0563C1" w:themeColor="hyperlink"/>
+      <w:u w:val="single"/>
+    </w:rPr>
+  </w:style>
+  <w:style w:type="character" w:styleId="UnresolvedMention">
+    <w:name w:val="Unresolved Mention"/>
+    <w:basedOn w:val="DefaultParagraphFont"/>
+    <w:uiPriority w:val="99"/>
+    <w:semiHidden/>
+    <w:unhideWhenUsed/>
+    <w:rsid w:val="00081EB3"/>
+    <w:rPr>
+      <w:color w:val="605E5C"/>
+      <w:shd w:val="clear" w:color="auto" w:fill="E1DFDD"/>
+    </w:rPr>
+  </w:style>
 </w:styles>
 </file>
 

</xml_diff>